<commit_message>
evaluatierapport omdat github het niet deed
</commit_message>
<xml_diff>
--- a/Documentatie/Kerntaak-3/3.2.6_Evaluatierapport-van-het-implementatietraject-waarin-de gegevens-zoals-besproken-met-de opdrachtgever-zijn-vastgelegd/2017-06-09_Evaluatierapport_V1.docx
+++ b/Documentatie/Kerntaak-3/3.2.6_Evaluatierapport-van-het-implementatietraject-waarin-de gegevens-zoals-besproken-met-de opdrachtgever-zijn-vastgelegd/2017-06-09_Evaluatierapport_V1.docx
@@ -1,6 +1,6 @@
 
 <file path=word/document.xml><?xml version="1.0" encoding="utf-8"?>
-<w:document xmlns:wpc="http://schemas.microsoft.com/office/word/2010/wordprocessingCanvas" xmlns:cx="http://schemas.microsoft.com/office/drawing/2014/chartex" xmlns:cx1="http://schemas.microsoft.com/office/drawing/2015/9/8/chartex" xmlns:cx2="http://schemas.microsoft.com/office/drawing/2015/10/21/chartex" xmlns:cx3="http://schemas.microsoft.com/office/drawing/2016/5/9/chartex" xmlns:cx4="http://schemas.microsoft.com/office/drawing/2016/5/10/chartex" xmlns:cx5="http://schemas.microsoft.com/office/drawing/2016/5/11/chartex" xmlns:mc="http://schemas.openxmlformats.org/markup-compatibility/2006" xmlns:o="urn:schemas-microsoft-com:office:office" xmlns:r="http://schemas.openxmlformats.org/officeDocument/2006/relationships" xmlns:m="http://schemas.openxmlformats.org/officeDocument/2006/math" xmlns:v="urn:schemas-microsoft-com:vml" xmlns:wp14="http://schemas.microsoft.com/office/word/2010/wordprocessingDrawing" xmlns:wp="http://schemas.openxmlformats.org/drawingml/2006/wordprocessingDrawing" xmlns:w10="urn:schemas-microsoft-com:office:word" xmlns:w="http://schemas.openxmlformats.org/wordprocessingml/2006/main" xmlns:w14="http://schemas.microsoft.com/office/word/2010/wordml" xmlns:w15="http://schemas.microsoft.com/office/word/2012/wordml" xmlns:w16se="http://schemas.microsoft.com/office/word/2015/wordml/symex" xmlns:wpg="http://schemas.microsoft.com/office/word/2010/wordprocessingGroup" xmlns:wpi="http://schemas.microsoft.com/office/word/2010/wordprocessingInk" xmlns:wne="http://schemas.microsoft.com/office/word/2006/wordml" xmlns:wps="http://schemas.microsoft.com/office/word/2010/wordprocessingShape" mc:Ignorable="w14 w15 w16se wp14">
+<w:document xmlns:wpc="http://schemas.microsoft.com/office/word/2010/wordprocessingCanvas" xmlns:mc="http://schemas.openxmlformats.org/markup-compatibility/2006" xmlns:o="urn:schemas-microsoft-com:office:office" xmlns:r="http://schemas.openxmlformats.org/officeDocument/2006/relationships" xmlns:m="http://schemas.openxmlformats.org/officeDocument/2006/math" xmlns:v="urn:schemas-microsoft-com:vml" xmlns:wp14="http://schemas.microsoft.com/office/word/2010/wordprocessingDrawing" xmlns:wp="http://schemas.openxmlformats.org/drawingml/2006/wordprocessingDrawing" xmlns:w10="urn:schemas-microsoft-com:office:word" xmlns:w="http://schemas.openxmlformats.org/wordprocessingml/2006/main" xmlns:w14="http://schemas.microsoft.com/office/word/2010/wordml" xmlns:w15="http://schemas.microsoft.com/office/word/2012/wordml" xmlns:wpg="http://schemas.microsoft.com/office/word/2010/wordprocessingGroup" xmlns:wpi="http://schemas.microsoft.com/office/word/2010/wordprocessingInk" xmlns:wne="http://schemas.microsoft.com/office/word/2006/wordml" xmlns:wps="http://schemas.microsoft.com/office/word/2010/wordprocessingShape" mc:Ignorable="w14 w15 wp14">
   <w:body>
     <w:sdt>
       <w:sdtPr>
@@ -14,12 +14,10 @@
       <w:sdtContent>
         <w:p/>
         <w:p>
-          <w:bookmarkStart w:id="0" w:name="_GoBack"/>
-          <w:bookmarkEnd w:id="0"/>
           <w:r>
             <w:rPr>
               <w:noProof/>
-              <w:lang w:val="en-GB" w:eastAsia="en-GB"/>
+              <w:lang w:eastAsia="nl-NL"/>
             </w:rPr>
             <mc:AlternateContent>
               <mc:Choice Requires="wps">
@@ -73,7 +71,7 @@
                             <w:txbxContent>
                               <w:p>
                                 <w:pPr>
-                                  <w:pStyle w:val="Geenafstand"/>
+                                  <w:pStyle w:val="NoSpacing"/>
                                   <w:spacing w:before="40" w:after="560" w:line="216" w:lineRule="auto"/>
                                   <w:rPr>
                                     <w:color w:val="5B9BD5" w:themeColor="accent1"/>
@@ -147,7 +145,7 @@
                                 <w:sdtContent>
                                   <w:p>
                                     <w:pPr>
-                                      <w:pStyle w:val="Geenafstand"/>
+                                      <w:pStyle w:val="NoSpacing"/>
                                       <w:spacing w:before="40" w:after="40"/>
                                       <w:rPr>
                                         <w:caps/>
@@ -165,7 +163,7 @@
                                         <w:szCs w:val="28"/>
                                         <w:lang w:val="nl-NL"/>
                                       </w:rPr>
-                                      <w:t>Evaluatierapport</w:t>
+                                      <w:t>Titel van document</w:t>
                                     </w:r>
                                   </w:p>
                                 </w:sdtContent>
@@ -187,7 +185,7 @@
                                 <w:sdtContent>
                                   <w:p>
                                     <w:pPr>
-                                      <w:pStyle w:val="Geenafstand"/>
+                                      <w:pStyle w:val="NoSpacing"/>
                                       <w:spacing w:before="80" w:after="40"/>
                                       <w:rPr>
                                         <w:caps/>
@@ -239,7 +237,7 @@
                       <w:txbxContent>
                         <w:p>
                           <w:pPr>
-                            <w:pStyle w:val="Geenafstand"/>
+                            <w:pStyle w:val="NoSpacing"/>
                             <w:spacing w:before="40" w:after="560" w:line="216" w:lineRule="auto"/>
                             <w:rPr>
                               <w:color w:val="5B9BD5" w:themeColor="accent1"/>
@@ -313,7 +311,7 @@
                           <w:sdtContent>
                             <w:p>
                               <w:pPr>
-                                <w:pStyle w:val="Geenafstand"/>
+                                <w:pStyle w:val="NoSpacing"/>
                                 <w:spacing w:before="40" w:after="40"/>
                                 <w:rPr>
                                   <w:caps/>
@@ -331,7 +329,7 @@
                                   <w:szCs w:val="28"/>
                                   <w:lang w:val="nl-NL"/>
                                 </w:rPr>
-                                <w:t>Evaluatierapport</w:t>
+                                <w:t>Titel van document</w:t>
                               </w:r>
                             </w:p>
                           </w:sdtContent>
@@ -353,7 +351,7 @@
                           <w:sdtContent>
                             <w:p>
                               <w:pPr>
-                                <w:pStyle w:val="Geenafstand"/>
+                                <w:pStyle w:val="NoSpacing"/>
                                 <w:spacing w:before="80" w:after="40"/>
                                 <w:rPr>
                                   <w:caps/>
@@ -385,7 +383,7 @@
           <w:r>
             <w:rPr>
               <w:noProof/>
-              <w:lang w:val="en-GB" w:eastAsia="en-GB"/>
+              <w:lang w:eastAsia="nl-NL"/>
             </w:rPr>
             <mc:AlternateContent>
               <mc:Choice Requires="wps">
@@ -445,7 +443,7 @@
                                   <w:rPr>
                                     <w:lang w:val="en-GB"/>
                                   </w:rPr>
-                                  <w:t>Datum: 09-06</w:t>
+                                  <w:t>Datum: 18-04</w:t>
                                 </w:r>
                                 <w:r>
                                   <w:rPr>
@@ -459,14 +457,12 @@
                                   </w:rPr>
                                   <w:br/>
                                 </w:r>
-                                <w:proofErr w:type="spellStart"/>
                                 <w:r>
                                   <w:rPr>
                                     <w:lang w:val="en-US"/>
                                   </w:rPr>
                                   <w:t>Klas</w:t>
                                 </w:r>
-                                <w:proofErr w:type="spellEnd"/>
                                 <w:r>
                                   <w:rPr>
                                     <w:lang w:val="en-GB"/>
@@ -479,14 +475,12 @@
                                   </w:rPr>
                                   <w:br/>
                                 </w:r>
-                                <w:proofErr w:type="spellStart"/>
                                 <w:r>
                                   <w:rPr>
                                     <w:lang w:val="en-US"/>
                                   </w:rPr>
                                   <w:t>Examencasus</w:t>
                                 </w:r>
-                                <w:proofErr w:type="spellEnd"/>
                                 <w:r>
                                   <w:rPr>
                                     <w:lang w:val="en-GB"/>
@@ -537,7 +531,7 @@
                             <w:rPr>
                               <w:lang w:val="en-GB"/>
                             </w:rPr>
-                            <w:t>Datum: 09-06</w:t>
+                            <w:t>Datum: 18-04</w:t>
                           </w:r>
                           <w:r>
                             <w:rPr>
@@ -551,14 +545,12 @@
                             </w:rPr>
                             <w:br/>
                           </w:r>
-                          <w:proofErr w:type="spellStart"/>
                           <w:r>
                             <w:rPr>
                               <w:lang w:val="en-US"/>
                             </w:rPr>
                             <w:t>Klas</w:t>
                           </w:r>
-                          <w:proofErr w:type="spellEnd"/>
                           <w:r>
                             <w:rPr>
                               <w:lang w:val="en-GB"/>
@@ -571,14 +563,12 @@
                             </w:rPr>
                             <w:br/>
                           </w:r>
-                          <w:proofErr w:type="spellStart"/>
                           <w:r>
                             <w:rPr>
                               <w:lang w:val="en-US"/>
                             </w:rPr>
                             <w:t>Examencasus</w:t>
                           </w:r>
-                          <w:proofErr w:type="spellEnd"/>
                           <w:r>
                             <w:rPr>
                               <w:lang w:val="en-GB"/>
@@ -604,7 +594,7 @@
           <w:r>
             <w:rPr>
               <w:noProof/>
-              <w:lang w:val="en-GB" w:eastAsia="en-GB"/>
+              <w:lang w:eastAsia="nl-NL"/>
             </w:rPr>
             <mc:AlternateContent>
               <mc:Choice Requires="wps">
@@ -690,7 +680,7 @@
                                 <w:sdtContent>
                                   <w:p>
                                     <w:pPr>
-                                      <w:pStyle w:val="Geenafstand"/>
+                                      <w:pStyle w:val="NoSpacing"/>
                                       <w:jc w:val="right"/>
                                       <w:rPr>
                                         <w:color w:val="FFFFFF" w:themeColor="background1"/>
@@ -812,7 +802,7 @@
       <w:sdtContent>
         <w:p>
           <w:pPr>
-            <w:pStyle w:val="Kopvaninhoudsopgave"/>
+            <w:pStyle w:val="TOCHeading"/>
           </w:pPr>
           <w:r>
             <w:rPr>
@@ -823,7 +813,7 @@
         </w:p>
         <w:p>
           <w:pPr>
-            <w:pStyle w:val="Inhopg1"/>
+            <w:pStyle w:val="TOC1"/>
             <w:tabs>
               <w:tab w:val="right" w:leader="dot" w:pos="9062"/>
             </w:tabs>
@@ -902,7 +892,7 @@
         </w:p>
         <w:p>
           <w:pPr>
-            <w:pStyle w:val="Inhopg1"/>
+            <w:pStyle w:val="TOC1"/>
             <w:tabs>
               <w:tab w:val="right" w:leader="dot" w:pos="9062"/>
             </w:tabs>
@@ -972,7 +962,7 @@
         </w:p>
         <w:p>
           <w:pPr>
-            <w:pStyle w:val="Inhopg1"/>
+            <w:pStyle w:val="TOC1"/>
             <w:tabs>
               <w:tab w:val="right" w:leader="dot" w:pos="9062"/>
             </w:tabs>
@@ -1042,7 +1032,7 @@
         </w:p>
         <w:p>
           <w:pPr>
-            <w:pStyle w:val="Inhopg1"/>
+            <w:pStyle w:val="TOC1"/>
             <w:tabs>
               <w:tab w:val="right" w:leader="dot" w:pos="9062"/>
             </w:tabs>
@@ -1112,7 +1102,7 @@
         </w:p>
         <w:p>
           <w:pPr>
-            <w:pStyle w:val="Inhopg2"/>
+            <w:pStyle w:val="TOC2"/>
             <w:tabs>
               <w:tab w:val="right" w:leader="dot" w:pos="9062"/>
             </w:tabs>
@@ -1182,7 +1172,7 @@
         </w:p>
         <w:p>
           <w:pPr>
-            <w:pStyle w:val="Inhopg2"/>
+            <w:pStyle w:val="TOC2"/>
             <w:tabs>
               <w:tab w:val="right" w:leader="dot" w:pos="9062"/>
             </w:tabs>
@@ -1252,7 +1242,7 @@
         </w:p>
         <w:p>
           <w:pPr>
-            <w:pStyle w:val="Inhopg1"/>
+            <w:pStyle w:val="TOC1"/>
             <w:tabs>
               <w:tab w:val="right" w:leader="dot" w:pos="9062"/>
             </w:tabs>
@@ -1339,14 +1329,14 @@
     </w:p>
     <w:p>
       <w:pPr>
-        <w:pStyle w:val="Kop1"/>
+        <w:pStyle w:val="Heading1"/>
       </w:pPr>
-      <w:bookmarkStart w:id="1" w:name="_Toc482091691"/>
+      <w:bookmarkStart w:id="0" w:name="_Toc482091691"/>
       <w:r>
         <w:lastRenderedPageBreak/>
         <w:t>Inleiding</w:t>
       </w:r>
-      <w:bookmarkEnd w:id="1"/>
+      <w:bookmarkEnd w:id="0"/>
     </w:p>
     <w:p>
       <w:r>
@@ -1358,55 +1348,47 @@
     </w:p>
     <w:p>
       <w:pPr>
-        <w:pStyle w:val="Kop1"/>
+        <w:pStyle w:val="Heading1"/>
       </w:pPr>
-      <w:bookmarkStart w:id="2" w:name="_Toc482091692"/>
+      <w:bookmarkStart w:id="1" w:name="_Toc482091692"/>
       <w:r>
         <w:lastRenderedPageBreak/>
         <w:t>Enquête</w:t>
       </w:r>
+      <w:bookmarkEnd w:id="1"/>
+    </w:p>
+    <w:p>
+      <w:r>
+        <w:t xml:space="preserve">(Het </w:t>
+      </w:r>
+      <w:proofErr w:type="gramStart"/>
+      <w:r>
+        <w:t>im</w:t>
+      </w:r>
+      <w:bookmarkStart w:id="2" w:name="_GoBack"/>
       <w:bookmarkEnd w:id="2"/>
+      <w:r>
+        <w:t>plementatie</w:t>
+      </w:r>
+      <w:proofErr w:type="gramEnd"/>
+      <w:r>
+        <w:t xml:space="preserve"> die je achter de rug hebt van de applicatie moet je een evaluatie gaan houden met de opdrachtgever.)</w:t>
+      </w:r>
     </w:p>
     <w:p>
       <w:r>
         <w:t>Vink aan waar u zich het best in kan vinden.</w:t>
       </w:r>
-    </w:p>
-    <w:p>
       <w:r>
-        <w:t>(</w:t>
+        <w:t xml:space="preserve"> </w:t>
       </w:r>
-      <w:r>
-        <w:rPr>
-          <w:highlight w:val="yellow"/>
-        </w:rPr>
-        <w:t>Enquête</w:t>
-      </w:r>
-      <w:r>
-        <w:rPr>
-          <w:highlight w:val="yellow"/>
-        </w:rPr>
-        <w:t xml:space="preserve"> over de implementatie van de applicatie in de productieomgeving.</w:t>
-      </w:r>
-      <w:r>
-        <w:t>)</w:t>
-      </w:r>
-    </w:p>
-    <w:p>
-      <w:pPr>
-        <w:pStyle w:val="Lijstalinea"/>
-        <w:numPr>
-          <w:ilvl w:val="0"/>
-          <w:numId w:val="1"/>
-        </w:numPr>
-      </w:pPr>
       <w:r>
         <w:t>hoe vind u de samenwerking met ons gaan?</w:t>
       </w:r>
     </w:p>
     <w:tbl>
       <w:tblPr>
-        <w:tblStyle w:val="Tabelraster"/>
+        <w:tblStyle w:val="TableGrid"/>
         <w:tblW w:w="0" w:type="auto"/>
         <w:tblLook w:val="04A0" w:firstRow="1" w:lastRow="0" w:firstColumn="1" w:lastColumn="0" w:noHBand="0" w:noVBand="1"/>
       </w:tblPr>
@@ -1712,12 +1694,12 @@
     </w:tbl>
     <w:p>
       <w:pPr>
-        <w:pStyle w:val="Lijstalinea"/>
+        <w:pStyle w:val="ListParagraph"/>
       </w:pPr>
     </w:p>
     <w:p>
       <w:pPr>
-        <w:pStyle w:val="Lijstalinea"/>
+        <w:pStyle w:val="ListParagraph"/>
         <w:numPr>
           <w:ilvl w:val="0"/>
           <w:numId w:val="1"/>
@@ -1732,7 +1714,7 @@
     </w:p>
     <w:tbl>
       <w:tblPr>
-        <w:tblStyle w:val="Tabelraster"/>
+        <w:tblStyle w:val="TableGrid"/>
         <w:tblW w:w="0" w:type="auto"/>
         <w:tblLook w:val="04A0" w:firstRow="1" w:lastRow="0" w:firstColumn="1" w:lastColumn="0" w:noHBand="0" w:noVBand="1"/>
       </w:tblPr>
@@ -2038,12 +2020,12 @@
     </w:tbl>
     <w:p>
       <w:pPr>
-        <w:pStyle w:val="Lijstalinea"/>
+        <w:pStyle w:val="ListParagraph"/>
       </w:pPr>
     </w:p>
     <w:p>
       <w:pPr>
-        <w:pStyle w:val="Lijstalinea"/>
+        <w:pStyle w:val="ListParagraph"/>
         <w:numPr>
           <w:ilvl w:val="0"/>
           <w:numId w:val="1"/>
@@ -2058,7 +2040,7 @@
     </w:p>
     <w:tbl>
       <w:tblPr>
-        <w:tblStyle w:val="Tabelraster"/>
+        <w:tblStyle w:val="TableGrid"/>
         <w:tblW w:w="0" w:type="auto"/>
         <w:tblLook w:val="04A0" w:firstRow="1" w:lastRow="0" w:firstColumn="1" w:lastColumn="0" w:noHBand="0" w:noVBand="1"/>
       </w:tblPr>
@@ -2364,12 +2346,12 @@
     </w:tbl>
     <w:p>
       <w:pPr>
-        <w:pStyle w:val="Lijstalinea"/>
+        <w:pStyle w:val="ListParagraph"/>
       </w:pPr>
     </w:p>
     <w:p>
       <w:pPr>
-        <w:pStyle w:val="Lijstalinea"/>
+        <w:pStyle w:val="ListParagraph"/>
         <w:numPr>
           <w:ilvl w:val="0"/>
           <w:numId w:val="1"/>
@@ -2381,7 +2363,7 @@
     </w:p>
     <w:tbl>
       <w:tblPr>
-        <w:tblStyle w:val="Tabelraster"/>
+        <w:tblStyle w:val="TableGrid"/>
         <w:tblW w:w="0" w:type="auto"/>
         <w:tblLook w:val="04A0" w:firstRow="1" w:lastRow="0" w:firstColumn="1" w:lastColumn="0" w:noHBand="0" w:noVBand="1"/>
       </w:tblPr>
@@ -2688,7 +2670,7 @@
     <w:p/>
     <w:p>
       <w:pPr>
-        <w:pStyle w:val="Lijstalinea"/>
+        <w:pStyle w:val="ListParagraph"/>
         <w:numPr>
           <w:ilvl w:val="0"/>
           <w:numId w:val="1"/>
@@ -2697,7 +2679,7 @@
     </w:p>
     <w:tbl>
       <w:tblPr>
-        <w:tblStyle w:val="Tabelraster"/>
+        <w:tblStyle w:val="TableGrid"/>
         <w:tblW w:w="0" w:type="auto"/>
         <w:tblLook w:val="04A0" w:firstRow="1" w:lastRow="0" w:firstColumn="1" w:lastColumn="0" w:noHBand="0" w:noVBand="1"/>
       </w:tblPr>
@@ -3005,7 +2987,7 @@
     <w:p/>
     <w:p>
       <w:pPr>
-        <w:pStyle w:val="Kop1"/>
+        <w:pStyle w:val="Heading1"/>
       </w:pPr>
       <w:r>
         <w:br w:type="page"/>
@@ -3020,7 +3002,7 @@
     <w:p/>
     <w:p>
       <w:pPr>
-        <w:pStyle w:val="Kop1"/>
+        <w:pStyle w:val="Heading1"/>
       </w:pPr>
       <w:bookmarkStart w:id="4" w:name="_Toc482091694"/>
       <w:r>
@@ -3030,7 +3012,7 @@
     </w:p>
     <w:p>
       <w:pPr>
-        <w:pStyle w:val="Kop2"/>
+        <w:pStyle w:val="Heading2"/>
       </w:pPr>
       <w:bookmarkStart w:id="5" w:name="_Toc482091695"/>
       <w:r>
@@ -3051,7 +3033,7 @@
     </w:p>
     <w:p>
       <w:pPr>
-        <w:pStyle w:val="Kop2"/>
+        <w:pStyle w:val="Heading2"/>
       </w:pPr>
       <w:bookmarkStart w:id="6" w:name="_Toc482091696"/>
       <w:r>
@@ -3080,7 +3062,7 @@
     </w:p>
     <w:p>
       <w:pPr>
-        <w:pStyle w:val="Kop1"/>
+        <w:pStyle w:val="Heading1"/>
       </w:pPr>
       <w:bookmarkStart w:id="7" w:name="_Toc482091697"/>
       <w:r>
@@ -3096,7 +3078,7 @@
     </w:p>
     <w:tbl>
       <w:tblPr>
-        <w:tblStyle w:val="Gemiddeldearcering2-accent5"/>
+        <w:tblStyle w:val="MediumShading2-Accent5"/>
         <w:tblW w:w="5000" w:type="pct"/>
         <w:tblInd w:w="0" w:type="dxa"/>
         <w:tblLook w:val="0660" w:firstRow="1" w:lastRow="1" w:firstColumn="0" w:lastColumn="0" w:noHBand="1" w:noVBand="1"/>
@@ -3395,7 +3377,7 @@
     </w:tbl>
     <w:p>
       <w:pPr>
-        <w:pStyle w:val="Kop1"/>
+        <w:pStyle w:val="Heading1"/>
       </w:pPr>
       <w:r>
         <w:t xml:space="preserve"> </w:t>
@@ -3415,7 +3397,7 @@
 </file>
 
 <file path=word/endnotes.xml><?xml version="1.0" encoding="utf-8"?>
-<w:endnotes xmlns:wpc="http://schemas.microsoft.com/office/word/2010/wordprocessingCanvas" xmlns:cx="http://schemas.microsoft.com/office/drawing/2014/chartex" xmlns:cx1="http://schemas.microsoft.com/office/drawing/2015/9/8/chartex" xmlns:cx2="http://schemas.microsoft.com/office/drawing/2015/10/21/chartex" xmlns:cx3="http://schemas.microsoft.com/office/drawing/2016/5/9/chartex" xmlns:cx4="http://schemas.microsoft.com/office/drawing/2016/5/10/chartex" xmlns:cx5="http://schemas.microsoft.com/office/drawing/2016/5/11/chartex" xmlns:mc="http://schemas.openxmlformats.org/markup-compatibility/2006" xmlns:o="urn:schemas-microsoft-com:office:office" xmlns:r="http://schemas.openxmlformats.org/officeDocument/2006/relationships" xmlns:m="http://schemas.openxmlformats.org/officeDocument/2006/math" xmlns:v="urn:schemas-microsoft-com:vml" xmlns:wp14="http://schemas.microsoft.com/office/word/2010/wordprocessingDrawing" xmlns:wp="http://schemas.openxmlformats.org/drawingml/2006/wordprocessingDrawing" xmlns:w10="urn:schemas-microsoft-com:office:word" xmlns:w="http://schemas.openxmlformats.org/wordprocessingml/2006/main" xmlns:w14="http://schemas.microsoft.com/office/word/2010/wordml" xmlns:w15="http://schemas.microsoft.com/office/word/2012/wordml" xmlns:w16se="http://schemas.microsoft.com/office/word/2015/wordml/symex" xmlns:wpg="http://schemas.microsoft.com/office/word/2010/wordprocessingGroup" xmlns:wpi="http://schemas.microsoft.com/office/word/2010/wordprocessingInk" xmlns:wne="http://schemas.microsoft.com/office/word/2006/wordml" xmlns:wps="http://schemas.microsoft.com/office/word/2010/wordprocessingShape" mc:Ignorable="w14 w15 w16se wp14">
+<w:endnotes xmlns:wpc="http://schemas.microsoft.com/office/word/2010/wordprocessingCanvas" xmlns:mc="http://schemas.openxmlformats.org/markup-compatibility/2006" xmlns:o="urn:schemas-microsoft-com:office:office" xmlns:r="http://schemas.openxmlformats.org/officeDocument/2006/relationships" xmlns:m="http://schemas.openxmlformats.org/officeDocument/2006/math" xmlns:v="urn:schemas-microsoft-com:vml" xmlns:wp14="http://schemas.microsoft.com/office/word/2010/wordprocessingDrawing" xmlns:wp="http://schemas.openxmlformats.org/drawingml/2006/wordprocessingDrawing" xmlns:w10="urn:schemas-microsoft-com:office:word" xmlns:w="http://schemas.openxmlformats.org/wordprocessingml/2006/main" xmlns:w14="http://schemas.microsoft.com/office/word/2010/wordml" xmlns:w15="http://schemas.microsoft.com/office/word/2012/wordml" xmlns:wpg="http://schemas.microsoft.com/office/word/2010/wordprocessingGroup" xmlns:wpi="http://schemas.microsoft.com/office/word/2010/wordprocessingInk" xmlns:wne="http://schemas.microsoft.com/office/word/2006/wordml" xmlns:wps="http://schemas.microsoft.com/office/word/2010/wordprocessingShape" mc:Ignorable="w14 w15 wp14">
   <w:endnote w:type="separator" w:id="-1">
     <w:p>
       <w:pPr>
@@ -3440,7 +3422,7 @@
 </file>
 
 <file path=word/footer1.xml><?xml version="1.0" encoding="utf-8"?>
-<w:ftr xmlns:wpc="http://schemas.microsoft.com/office/word/2010/wordprocessingCanvas" xmlns:cx="http://schemas.microsoft.com/office/drawing/2014/chartex" xmlns:cx1="http://schemas.microsoft.com/office/drawing/2015/9/8/chartex" xmlns:cx2="http://schemas.microsoft.com/office/drawing/2015/10/21/chartex" xmlns:cx3="http://schemas.microsoft.com/office/drawing/2016/5/9/chartex" xmlns:cx4="http://schemas.microsoft.com/office/drawing/2016/5/10/chartex" xmlns:cx5="http://schemas.microsoft.com/office/drawing/2016/5/11/chartex" xmlns:mc="http://schemas.openxmlformats.org/markup-compatibility/2006" xmlns:o="urn:schemas-microsoft-com:office:office" xmlns:r="http://schemas.openxmlformats.org/officeDocument/2006/relationships" xmlns:m="http://schemas.openxmlformats.org/officeDocument/2006/math" xmlns:v="urn:schemas-microsoft-com:vml" xmlns:wp14="http://schemas.microsoft.com/office/word/2010/wordprocessingDrawing" xmlns:wp="http://schemas.openxmlformats.org/drawingml/2006/wordprocessingDrawing" xmlns:w10="urn:schemas-microsoft-com:office:word" xmlns:w="http://schemas.openxmlformats.org/wordprocessingml/2006/main" xmlns:w14="http://schemas.microsoft.com/office/word/2010/wordml" xmlns:w15="http://schemas.microsoft.com/office/word/2012/wordml" xmlns:w16se="http://schemas.microsoft.com/office/word/2015/wordml/symex" xmlns:wpg="http://schemas.microsoft.com/office/word/2010/wordprocessingGroup" xmlns:wpi="http://schemas.microsoft.com/office/word/2010/wordprocessingInk" xmlns:wne="http://schemas.microsoft.com/office/word/2006/wordml" xmlns:wps="http://schemas.microsoft.com/office/word/2010/wordprocessingShape" mc:Ignorable="w14 w15 w16se wp14">
+<w:ftr xmlns:wpc="http://schemas.microsoft.com/office/word/2010/wordprocessingCanvas" xmlns:mc="http://schemas.openxmlformats.org/markup-compatibility/2006" xmlns:o="urn:schemas-microsoft-com:office:office" xmlns:r="http://schemas.openxmlformats.org/officeDocument/2006/relationships" xmlns:m="http://schemas.openxmlformats.org/officeDocument/2006/math" xmlns:v="urn:schemas-microsoft-com:vml" xmlns:wp14="http://schemas.microsoft.com/office/word/2010/wordprocessingDrawing" xmlns:wp="http://schemas.openxmlformats.org/drawingml/2006/wordprocessingDrawing" xmlns:w10="urn:schemas-microsoft-com:office:word" xmlns:w="http://schemas.openxmlformats.org/wordprocessingml/2006/main" xmlns:w14="http://schemas.microsoft.com/office/word/2010/wordml" xmlns:w15="http://schemas.microsoft.com/office/word/2012/wordml" xmlns:wpg="http://schemas.microsoft.com/office/word/2010/wordprocessingGroup" xmlns:wpi="http://schemas.microsoft.com/office/word/2010/wordprocessingInk" xmlns:wne="http://schemas.microsoft.com/office/word/2006/wordml" xmlns:wps="http://schemas.microsoft.com/office/word/2010/wordprocessingShape" mc:Ignorable="w14 w15 wp14">
   <w:sdt>
     <w:sdtPr>
       <w:id w:val="1540778983"/>
@@ -3453,7 +3435,7 @@
     <w:sdtContent>
       <w:p>
         <w:pPr>
-          <w:pStyle w:val="Voettekst"/>
+          <w:pStyle w:val="Footer"/>
           <w:jc w:val="right"/>
         </w:pPr>
         <w:r>
@@ -3469,7 +3451,7 @@
           <w:rPr>
             <w:noProof/>
           </w:rPr>
-          <w:t>5</w:t>
+          <w:t>3</w:t>
         </w:r>
         <w:r>
           <w:fldChar w:fldCharType="end"/>
@@ -3479,14 +3461,14 @@
   </w:sdt>
   <w:p>
     <w:pPr>
-      <w:pStyle w:val="Voettekst"/>
+      <w:pStyle w:val="Footer"/>
     </w:pPr>
   </w:p>
 </w:ftr>
 </file>
 
 <file path=word/footnotes.xml><?xml version="1.0" encoding="utf-8"?>
-<w:footnotes xmlns:wpc="http://schemas.microsoft.com/office/word/2010/wordprocessingCanvas" xmlns:cx="http://schemas.microsoft.com/office/drawing/2014/chartex" xmlns:cx1="http://schemas.microsoft.com/office/drawing/2015/9/8/chartex" xmlns:cx2="http://schemas.microsoft.com/office/drawing/2015/10/21/chartex" xmlns:cx3="http://schemas.microsoft.com/office/drawing/2016/5/9/chartex" xmlns:cx4="http://schemas.microsoft.com/office/drawing/2016/5/10/chartex" xmlns:cx5="http://schemas.microsoft.com/office/drawing/2016/5/11/chartex" xmlns:mc="http://schemas.openxmlformats.org/markup-compatibility/2006" xmlns:o="urn:schemas-microsoft-com:office:office" xmlns:r="http://schemas.openxmlformats.org/officeDocument/2006/relationships" xmlns:m="http://schemas.openxmlformats.org/officeDocument/2006/math" xmlns:v="urn:schemas-microsoft-com:vml" xmlns:wp14="http://schemas.microsoft.com/office/word/2010/wordprocessingDrawing" xmlns:wp="http://schemas.openxmlformats.org/drawingml/2006/wordprocessingDrawing" xmlns:w10="urn:schemas-microsoft-com:office:word" xmlns:w="http://schemas.openxmlformats.org/wordprocessingml/2006/main" xmlns:w14="http://schemas.microsoft.com/office/word/2010/wordml" xmlns:w15="http://schemas.microsoft.com/office/word/2012/wordml" xmlns:w16se="http://schemas.microsoft.com/office/word/2015/wordml/symex" xmlns:wpg="http://schemas.microsoft.com/office/word/2010/wordprocessingGroup" xmlns:wpi="http://schemas.microsoft.com/office/word/2010/wordprocessingInk" xmlns:wne="http://schemas.microsoft.com/office/word/2006/wordml" xmlns:wps="http://schemas.microsoft.com/office/word/2010/wordprocessingShape" mc:Ignorable="w14 w15 w16se wp14">
+<w:footnotes xmlns:wpc="http://schemas.microsoft.com/office/word/2010/wordprocessingCanvas" xmlns:mc="http://schemas.openxmlformats.org/markup-compatibility/2006" xmlns:o="urn:schemas-microsoft-com:office:office" xmlns:r="http://schemas.openxmlformats.org/officeDocument/2006/relationships" xmlns:m="http://schemas.openxmlformats.org/officeDocument/2006/math" xmlns:v="urn:schemas-microsoft-com:vml" xmlns:wp14="http://schemas.microsoft.com/office/word/2010/wordprocessingDrawing" xmlns:wp="http://schemas.openxmlformats.org/drawingml/2006/wordprocessingDrawing" xmlns:w10="urn:schemas-microsoft-com:office:word" xmlns:w="http://schemas.openxmlformats.org/wordprocessingml/2006/main" xmlns:w14="http://schemas.microsoft.com/office/word/2010/wordml" xmlns:w15="http://schemas.microsoft.com/office/word/2012/wordml" xmlns:wpg="http://schemas.microsoft.com/office/word/2010/wordprocessingGroup" xmlns:wpi="http://schemas.microsoft.com/office/word/2010/wordprocessingInk" xmlns:wne="http://schemas.microsoft.com/office/word/2006/wordml" xmlns:wps="http://schemas.microsoft.com/office/word/2010/wordprocessingShape" mc:Ignorable="w14 w15 wp14">
   <w:footnote w:type="separator" w:id="-1">
     <w:p>
       <w:pPr>
@@ -3511,7 +3493,7 @@
 </file>
 
 <file path=word/numbering.xml><?xml version="1.0" encoding="utf-8"?>
-<w:numbering xmlns:wpc="http://schemas.microsoft.com/office/word/2010/wordprocessingCanvas" xmlns:cx="http://schemas.microsoft.com/office/drawing/2014/chartex" xmlns:cx1="http://schemas.microsoft.com/office/drawing/2015/9/8/chartex" xmlns:cx2="http://schemas.microsoft.com/office/drawing/2015/10/21/chartex" xmlns:cx3="http://schemas.microsoft.com/office/drawing/2016/5/9/chartex" xmlns:cx4="http://schemas.microsoft.com/office/drawing/2016/5/10/chartex" xmlns:cx5="http://schemas.microsoft.com/office/drawing/2016/5/11/chartex" xmlns:mc="http://schemas.openxmlformats.org/markup-compatibility/2006" xmlns:o="urn:schemas-microsoft-com:office:office" xmlns:r="http://schemas.openxmlformats.org/officeDocument/2006/relationships" xmlns:m="http://schemas.openxmlformats.org/officeDocument/2006/math" xmlns:v="urn:schemas-microsoft-com:vml" xmlns:wp14="http://schemas.microsoft.com/office/word/2010/wordprocessingDrawing" xmlns:wp="http://schemas.openxmlformats.org/drawingml/2006/wordprocessingDrawing" xmlns:w10="urn:schemas-microsoft-com:office:word" xmlns:w="http://schemas.openxmlformats.org/wordprocessingml/2006/main" xmlns:w14="http://schemas.microsoft.com/office/word/2010/wordml" xmlns:w15="http://schemas.microsoft.com/office/word/2012/wordml" xmlns:w16se="http://schemas.microsoft.com/office/word/2015/wordml/symex" xmlns:wpg="http://schemas.microsoft.com/office/word/2010/wordprocessingGroup" xmlns:wpi="http://schemas.microsoft.com/office/word/2010/wordprocessingInk" xmlns:wne="http://schemas.microsoft.com/office/word/2006/wordml" xmlns:wps="http://schemas.microsoft.com/office/word/2010/wordprocessingShape" mc:Ignorable="w14 w15 w16se wp14">
+<w:numbering xmlns:wpc="http://schemas.microsoft.com/office/word/2010/wordprocessingCanvas" xmlns:mc="http://schemas.openxmlformats.org/markup-compatibility/2006" xmlns:o="urn:schemas-microsoft-com:office:office" xmlns:r="http://schemas.openxmlformats.org/officeDocument/2006/relationships" xmlns:m="http://schemas.openxmlformats.org/officeDocument/2006/math" xmlns:v="urn:schemas-microsoft-com:vml" xmlns:wp14="http://schemas.microsoft.com/office/word/2010/wordprocessingDrawing" xmlns:wp="http://schemas.openxmlformats.org/drawingml/2006/wordprocessingDrawing" xmlns:w10="urn:schemas-microsoft-com:office:word" xmlns:w="http://schemas.openxmlformats.org/wordprocessingml/2006/main" xmlns:w14="http://schemas.microsoft.com/office/word/2010/wordml" xmlns:w15="http://schemas.microsoft.com/office/word/2012/wordml" xmlns:wpg="http://schemas.microsoft.com/office/word/2010/wordprocessingGroup" xmlns:wpi="http://schemas.microsoft.com/office/word/2010/wordprocessingInk" xmlns:wne="http://schemas.microsoft.com/office/word/2006/wordml" xmlns:wps="http://schemas.microsoft.com/office/word/2010/wordprocessingShape" mc:Ignorable="w14 w15 wp14">
   <w:abstractNum w:abstractNumId="0" w15:restartNumberingAfterBreak="0">
     <w:nsid w:val="5F411A4F"/>
     <w:multiLevelType w:val="hybridMultilevel"/>
@@ -3608,7 +3590,7 @@
 </file>
 
 <file path=word/styles.xml><?xml version="1.0" encoding="utf-8"?>
-<w:styles xmlns:mc="http://schemas.openxmlformats.org/markup-compatibility/2006" xmlns:r="http://schemas.openxmlformats.org/officeDocument/2006/relationships" xmlns:w="http://schemas.openxmlformats.org/wordprocessingml/2006/main" xmlns:w14="http://schemas.microsoft.com/office/word/2010/wordml" xmlns:w15="http://schemas.microsoft.com/office/word/2012/wordml" xmlns:w16se="http://schemas.microsoft.com/office/word/2015/wordml/symex" mc:Ignorable="w14 w15 w16se">
+<w:styles xmlns:mc="http://schemas.openxmlformats.org/markup-compatibility/2006" xmlns:r="http://schemas.openxmlformats.org/officeDocument/2006/relationships" xmlns:w="http://schemas.openxmlformats.org/wordprocessingml/2006/main" xmlns:w14="http://schemas.microsoft.com/office/word/2010/wordml" xmlns:w15="http://schemas.microsoft.com/office/word/2012/wordml" mc:Ignorable="w14 w15">
   <w:docDefaults>
     <w:rPrDefault>
       <w:rPr>
@@ -3624,7 +3606,7 @@
       </w:pPr>
     </w:pPrDefault>
   </w:docDefaults>
-  <w:latentStyles w:defLockedState="0" w:defUIPriority="99" w:defSemiHidden="0" w:defUnhideWhenUsed="0" w:defQFormat="0" w:count="374">
+  <w:latentStyles w:defLockedState="0" w:defUIPriority="99" w:defSemiHidden="0" w:defUnhideWhenUsed="0" w:defQFormat="0" w:count="371">
     <w:lsdException w:name="Normal" w:uiPriority="0" w:qFormat="1"/>
     <w:lsdException w:name="heading 1" w:uiPriority="9" w:qFormat="1"/>
     <w:lsdException w:name="heading 2" w:semiHidden="1" w:uiPriority="9" w:unhideWhenUsed="1" w:qFormat="1"/>
@@ -3730,6 +3712,7 @@
     <w:lsdException w:name="HTML Sample" w:semiHidden="1" w:unhideWhenUsed="1"/>
     <w:lsdException w:name="HTML Typewriter" w:semiHidden="1" w:unhideWhenUsed="1"/>
     <w:lsdException w:name="HTML Variable" w:semiHidden="1" w:unhideWhenUsed="1"/>
+    <w:lsdException w:name="Normal Table" w:semiHidden="1" w:unhideWhenUsed="1"/>
     <w:lsdException w:name="annotation subject" w:semiHidden="1" w:unhideWhenUsed="1"/>
     <w:lsdException w:name="No List" w:semiHidden="1" w:unhideWhenUsed="1"/>
     <w:lsdException w:name="Outline List 1" w:semiHidden="1" w:unhideWhenUsed="1"/>
@@ -3774,6 +3757,7 @@
     <w:lsdException w:name="Table Professional" w:semiHidden="1" w:unhideWhenUsed="1"/>
     <w:lsdException w:name="Table Subtle 1" w:semiHidden="1" w:unhideWhenUsed="1"/>
     <w:lsdException w:name="Table Subtle 2" w:semiHidden="1" w:unhideWhenUsed="1"/>
+    <w:lsdException w:name="Table Web 1" w:semiHidden="1" w:unhideWhenUsed="1"/>
     <w:lsdException w:name="Table Web 2" w:semiHidden="1" w:unhideWhenUsed="1"/>
     <w:lsdException w:name="Table Web 3" w:semiHidden="1" w:unhideWhenUsed="1"/>
     <w:lsdException w:name="Balloon Text" w:semiHidden="1" w:unhideWhenUsed="1"/>
@@ -3994,11 +3978,8 @@
     <w:lsdException w:name="List Table 5 Dark Accent 6" w:uiPriority="50"/>
     <w:lsdException w:name="List Table 6 Colorful Accent 6" w:uiPriority="51"/>
     <w:lsdException w:name="List Table 7 Colorful Accent 6" w:uiPriority="52"/>
-    <w:lsdException w:name="Mention" w:semiHidden="1" w:unhideWhenUsed="1"/>
-    <w:lsdException w:name="Smart Hyperlink" w:semiHidden="1" w:unhideWhenUsed="1"/>
-    <w:lsdException w:name="Hashtag" w:semiHidden="1" w:unhideWhenUsed="1"/>
   </w:latentStyles>
-  <w:style w:type="paragraph" w:default="1" w:styleId="Standaard">
+  <w:style w:type="paragraph" w:default="1" w:styleId="Normal">
     <w:name w:val="Normal"/>
     <w:qFormat/>
     <w:rsid w:val="00EC075C"/>
@@ -4007,11 +3988,11 @@
       <w:sz w:val="24"/>
     </w:rPr>
   </w:style>
-  <w:style w:type="paragraph" w:styleId="Kop1">
+  <w:style w:type="paragraph" w:styleId="Heading1">
     <w:name w:val="heading 1"/>
-    <w:basedOn w:val="Standaard"/>
-    <w:next w:val="Standaard"/>
-    <w:link w:val="Kop1Char"/>
+    <w:basedOn w:val="Normal"/>
+    <w:next w:val="Normal"/>
+    <w:link w:val="Heading1Char"/>
     <w:uiPriority w:val="9"/>
     <w:qFormat/>
     <w:rsid w:val="00EC075C"/>
@@ -4028,11 +4009,11 @@
       <w:szCs w:val="32"/>
     </w:rPr>
   </w:style>
-  <w:style w:type="paragraph" w:styleId="Kop2">
+  <w:style w:type="paragraph" w:styleId="Heading2">
     <w:name w:val="heading 2"/>
-    <w:basedOn w:val="Standaard"/>
-    <w:next w:val="Standaard"/>
-    <w:link w:val="Kop2Char"/>
+    <w:basedOn w:val="Normal"/>
+    <w:next w:val="Normal"/>
+    <w:link w:val="Heading2Char"/>
     <w:uiPriority w:val="9"/>
     <w:unhideWhenUsed/>
     <w:qFormat/>
@@ -4050,13 +4031,13 @@
       <w:szCs w:val="26"/>
     </w:rPr>
   </w:style>
-  <w:style w:type="character" w:default="1" w:styleId="Standaardalinea-lettertype">
+  <w:style w:type="character" w:default="1" w:styleId="DefaultParagraphFont">
     <w:name w:val="Default Paragraph Font"/>
     <w:uiPriority w:val="1"/>
     <w:semiHidden/>
     <w:unhideWhenUsed/>
   </w:style>
-  <w:style w:type="table" w:default="1" w:styleId="Standaardtabel">
+  <w:style w:type="table" w:default="1" w:styleId="TableNormal">
     <w:name w:val="Normal Table"/>
     <w:uiPriority w:val="99"/>
     <w:semiHidden/>
@@ -4071,15 +4052,15 @@
       </w:tblCellMar>
     </w:tblPr>
   </w:style>
-  <w:style w:type="numbering" w:default="1" w:styleId="Geenlijst">
+  <w:style w:type="numbering" w:default="1" w:styleId="NoList">
     <w:name w:val="No List"/>
     <w:uiPriority w:val="99"/>
     <w:semiHidden/>
     <w:unhideWhenUsed/>
   </w:style>
-  <w:style w:type="paragraph" w:styleId="Geenafstand">
+  <w:style w:type="paragraph" w:styleId="NoSpacing">
     <w:name w:val="No Spacing"/>
-    <w:link w:val="GeenafstandChar"/>
+    <w:link w:val="NoSpacingChar"/>
     <w:uiPriority w:val="1"/>
     <w:qFormat/>
     <w:rsid w:val="00EC075C"/>
@@ -4092,10 +4073,10 @@
       <w:lang w:val="en-US"/>
     </w:rPr>
   </w:style>
-  <w:style w:type="character" w:customStyle="1" w:styleId="GeenafstandChar">
-    <w:name w:val="Geen afstand Char"/>
-    <w:basedOn w:val="Standaardalinea-lettertype"/>
-    <w:link w:val="Geenafstand"/>
+  <w:style w:type="character" w:customStyle="1" w:styleId="NoSpacingChar">
+    <w:name w:val="No Spacing Char"/>
+    <w:basedOn w:val="DefaultParagraphFont"/>
+    <w:link w:val="NoSpacing"/>
     <w:uiPriority w:val="1"/>
     <w:rsid w:val="00EC075C"/>
     <w:rPr>
@@ -4104,10 +4085,10 @@
       <w:lang w:val="en-US"/>
     </w:rPr>
   </w:style>
-  <w:style w:type="paragraph" w:styleId="Koptekst">
+  <w:style w:type="paragraph" w:styleId="Header">
     <w:name w:val="header"/>
-    <w:basedOn w:val="Standaard"/>
-    <w:link w:val="KoptekstChar"/>
+    <w:basedOn w:val="Normal"/>
+    <w:link w:val="HeaderChar"/>
     <w:uiPriority w:val="99"/>
     <w:unhideWhenUsed/>
     <w:rsid w:val="008B05BB"/>
@@ -4119,17 +4100,17 @@
       <w:spacing w:after="0" w:line="240" w:lineRule="auto"/>
     </w:pPr>
   </w:style>
-  <w:style w:type="character" w:customStyle="1" w:styleId="KoptekstChar">
-    <w:name w:val="Koptekst Char"/>
-    <w:basedOn w:val="Standaardalinea-lettertype"/>
-    <w:link w:val="Koptekst"/>
+  <w:style w:type="character" w:customStyle="1" w:styleId="HeaderChar">
+    <w:name w:val="Header Char"/>
+    <w:basedOn w:val="DefaultParagraphFont"/>
+    <w:link w:val="Header"/>
     <w:uiPriority w:val="99"/>
     <w:rsid w:val="008B05BB"/>
   </w:style>
-  <w:style w:type="paragraph" w:styleId="Voettekst">
+  <w:style w:type="paragraph" w:styleId="Footer">
     <w:name w:val="footer"/>
-    <w:basedOn w:val="Standaard"/>
-    <w:link w:val="VoettekstChar"/>
+    <w:basedOn w:val="Normal"/>
+    <w:link w:val="FooterChar"/>
     <w:uiPriority w:val="99"/>
     <w:unhideWhenUsed/>
     <w:rsid w:val="008B05BB"/>
@@ -4141,17 +4122,17 @@
       <w:spacing w:after="0" w:line="240" w:lineRule="auto"/>
     </w:pPr>
   </w:style>
-  <w:style w:type="character" w:customStyle="1" w:styleId="VoettekstChar">
-    <w:name w:val="Voettekst Char"/>
-    <w:basedOn w:val="Standaardalinea-lettertype"/>
-    <w:link w:val="Voettekst"/>
+  <w:style w:type="character" w:customStyle="1" w:styleId="FooterChar">
+    <w:name w:val="Footer Char"/>
+    <w:basedOn w:val="DefaultParagraphFont"/>
+    <w:link w:val="Footer"/>
     <w:uiPriority w:val="99"/>
     <w:rsid w:val="008B05BB"/>
   </w:style>
-  <w:style w:type="character" w:customStyle="1" w:styleId="Kop1Char">
-    <w:name w:val="Kop 1 Char"/>
-    <w:basedOn w:val="Standaardalinea-lettertype"/>
-    <w:link w:val="Kop1"/>
+  <w:style w:type="character" w:customStyle="1" w:styleId="Heading1Char">
+    <w:name w:val="Heading 1 Char"/>
+    <w:basedOn w:val="DefaultParagraphFont"/>
+    <w:link w:val="Heading1"/>
     <w:uiPriority w:val="9"/>
     <w:rsid w:val="00EC075C"/>
     <w:rPr>
@@ -4161,10 +4142,10 @@
       <w:szCs w:val="32"/>
     </w:rPr>
   </w:style>
-  <w:style w:type="character" w:customStyle="1" w:styleId="Kop2Char">
-    <w:name w:val="Kop 2 Char"/>
-    <w:basedOn w:val="Standaardalinea-lettertype"/>
-    <w:link w:val="Kop2"/>
+  <w:style w:type="character" w:customStyle="1" w:styleId="Heading2Char">
+    <w:name w:val="Heading 2 Char"/>
+    <w:basedOn w:val="DefaultParagraphFont"/>
+    <w:link w:val="Heading2"/>
     <w:uiPriority w:val="9"/>
     <w:rsid w:val="00EC075C"/>
     <w:rPr>
@@ -4174,11 +4155,11 @@
       <w:szCs w:val="26"/>
     </w:rPr>
   </w:style>
-  <w:style w:type="paragraph" w:styleId="Titel">
+  <w:style w:type="paragraph" w:styleId="Title">
     <w:name w:val="Title"/>
-    <w:basedOn w:val="Standaard"/>
-    <w:next w:val="Standaard"/>
-    <w:link w:val="TitelChar"/>
+    <w:basedOn w:val="Normal"/>
+    <w:next w:val="Normal"/>
+    <w:link w:val="TitleChar"/>
     <w:uiPriority w:val="10"/>
     <w:qFormat/>
     <w:rsid w:val="00EC075C"/>
@@ -4194,10 +4175,10 @@
       <w:szCs w:val="56"/>
     </w:rPr>
   </w:style>
-  <w:style w:type="character" w:customStyle="1" w:styleId="TitelChar">
-    <w:name w:val="Titel Char"/>
-    <w:basedOn w:val="Standaardalinea-lettertype"/>
-    <w:link w:val="Titel"/>
+  <w:style w:type="character" w:customStyle="1" w:styleId="TitleChar">
+    <w:name w:val="Title Char"/>
+    <w:basedOn w:val="DefaultParagraphFont"/>
+    <w:link w:val="Title"/>
     <w:uiPriority w:val="10"/>
     <w:rsid w:val="00EC075C"/>
     <w:rPr>
@@ -4208,10 +4189,10 @@
       <w:szCs w:val="56"/>
     </w:rPr>
   </w:style>
-  <w:style w:type="paragraph" w:styleId="Kopvaninhoudsopgave">
+  <w:style w:type="paragraph" w:styleId="TOCHeading">
     <w:name w:val="TOC Heading"/>
-    <w:basedOn w:val="Kop1"/>
-    <w:next w:val="Standaard"/>
+    <w:basedOn w:val="Heading1"/>
+    <w:next w:val="Normal"/>
     <w:uiPriority w:val="39"/>
     <w:unhideWhenUsed/>
     <w:qFormat/>
@@ -4224,10 +4205,10 @@
       <w:lang w:val="en-US"/>
     </w:rPr>
   </w:style>
-  <w:style w:type="paragraph" w:styleId="Inhopg2">
+  <w:style w:type="paragraph" w:styleId="TOC2">
     <w:name w:val="toc 2"/>
-    <w:basedOn w:val="Standaard"/>
-    <w:next w:val="Standaard"/>
+    <w:basedOn w:val="Normal"/>
+    <w:next w:val="Normal"/>
     <w:autoRedefine/>
     <w:uiPriority w:val="39"/>
     <w:unhideWhenUsed/>
@@ -4242,10 +4223,10 @@
       <w:lang w:val="en-US"/>
     </w:rPr>
   </w:style>
-  <w:style w:type="paragraph" w:styleId="Inhopg1">
+  <w:style w:type="paragraph" w:styleId="TOC1">
     <w:name w:val="toc 1"/>
-    <w:basedOn w:val="Standaard"/>
-    <w:next w:val="Standaard"/>
+    <w:basedOn w:val="Normal"/>
+    <w:next w:val="Normal"/>
     <w:autoRedefine/>
     <w:uiPriority w:val="39"/>
     <w:unhideWhenUsed/>
@@ -4259,10 +4240,10 @@
       <w:lang w:val="en-US"/>
     </w:rPr>
   </w:style>
-  <w:style w:type="paragraph" w:styleId="Inhopg3">
+  <w:style w:type="paragraph" w:styleId="TOC3">
     <w:name w:val="toc 3"/>
-    <w:basedOn w:val="Standaard"/>
-    <w:next w:val="Standaard"/>
+    <w:basedOn w:val="Normal"/>
+    <w:next w:val="Normal"/>
     <w:autoRedefine/>
     <w:uiPriority w:val="39"/>
     <w:unhideWhenUsed/>
@@ -4279,7 +4260,7 @@
   </w:style>
   <w:style w:type="character" w:styleId="Hyperlink">
     <w:name w:val="Hyperlink"/>
-    <w:basedOn w:val="Standaardalinea-lettertype"/>
+    <w:basedOn w:val="DefaultParagraphFont"/>
     <w:uiPriority w:val="99"/>
     <w:unhideWhenUsed/>
     <w:rsid w:val="00EC075C"/>
@@ -4288,9 +4269,9 @@
       <w:u w:val="single"/>
     </w:rPr>
   </w:style>
-  <w:style w:type="table" w:styleId="Tabelraster">
+  <w:style w:type="table" w:styleId="TableGrid">
     <w:name w:val="Table Grid"/>
-    <w:basedOn w:val="Standaardtabel"/>
+    <w:basedOn w:val="TableNormal"/>
     <w:uiPriority w:val="39"/>
     <w:rsid w:val="00A74C59"/>
     <w:pPr>
@@ -4307,9 +4288,9 @@
       </w:tblBorders>
     </w:tblPr>
   </w:style>
-  <w:style w:type="table" w:styleId="Gemiddeldearcering2-accent5">
+  <w:style w:type="table" w:styleId="MediumShading2-Accent5">
     <w:name w:val="Medium Shading 2 Accent 5"/>
-    <w:basedOn w:val="Standaardtabel"/>
+    <w:basedOn w:val="TableNormal"/>
     <w:uiPriority w:val="64"/>
     <w:semiHidden/>
     <w:unhideWhenUsed/>
@@ -4455,9 +4436,9 @@
       </w:tcPr>
     </w:tblStylePr>
   </w:style>
-  <w:style w:type="paragraph" w:styleId="Lijstalinea">
+  <w:style w:type="paragraph" w:styleId="ListParagraph">
     <w:name w:val="List Paragraph"/>
-    <w:basedOn w:val="Standaard"/>
+    <w:basedOn w:val="Normal"/>
     <w:uiPriority w:val="34"/>
     <w:qFormat/>
     <w:rsid w:val="00BB5645"/>
@@ -4466,9 +4447,9 @@
       <w:contextualSpacing/>
     </w:pPr>
   </w:style>
-  <w:style w:type="character" w:styleId="Tekstvantijdelijkeaanduiding">
+  <w:style w:type="character" w:styleId="PlaceholderText">
     <w:name w:val="Placeholder Text"/>
-    <w:basedOn w:val="Standaardalinea-lettertype"/>
+    <w:basedOn w:val="DefaultParagraphFont"/>
     <w:uiPriority w:val="99"/>
     <w:semiHidden/>
     <w:rsid w:val="00B34201"/>
@@ -4764,7 +4745,7 @@
 </file>
 
 <file path=customXml/itemProps2.xml><?xml version="1.0" encoding="utf-8"?>
-<ds:datastoreItem xmlns:ds="http://schemas.openxmlformats.org/officeDocument/2006/customXml" ds:itemID="{A5F8377D-7D51-4594-9ADD-4C50845067F9}">
+<ds:datastoreItem xmlns:ds="http://schemas.openxmlformats.org/officeDocument/2006/customXml" ds:itemID="{1F409910-7987-458A-985C-95A623F73483}">
   <ds:schemaRefs>
     <ds:schemaRef ds:uri="http://schemas.openxmlformats.org/officeDocument/2006/bibliography"/>
   </ds:schemaRefs>

</xml_diff>